<commit_message>
bug with no imp image
</commit_message>
<xml_diff>
--- a/doc/Guide__Plastic_detection_.docx
+++ b/doc/Guide__Plastic_detection_.docx
@@ -42,7 +42,15 @@
         <w:t xml:space="preserve"> is the python software which use to check error process in pipeline</w:t>
       </w:r>
       <w:r>
-        <w:t xml:space="preserve"> by checking similarities between 2 images. Currently, this software work on both of Local PC and Mamos that you can easily capture and control GPIO input/output. </w:t>
+        <w:t xml:space="preserve"> by checking similarities between 2 images. Currently, this software work on both of Local PC and </w:t>
+      </w:r>
+      <w:proofErr w:type="spellStart"/>
+      <w:r>
+        <w:t>Mamos</w:t>
+      </w:r>
+      <w:proofErr w:type="spellEnd"/>
+      <w:r>
+        <w:t xml:space="preserve"> that you can easily capture and control GPIO input/output. </w:t>
       </w:r>
       <w:r>
         <w:rPr>
@@ -126,8 +134,13 @@
     </w:p>
     <w:p>
       <w:r>
-        <w:t>OS: Windows/ Linux/ Debian</w:t>
-      </w:r>
+        <w:t xml:space="preserve">OS: Windows/ Linux/ </w:t>
+      </w:r>
+      <w:proofErr w:type="spellStart"/>
+      <w:r>
+        <w:t>Debian</w:t>
+      </w:r>
+      <w:proofErr w:type="spellEnd"/>
     </w:p>
     <w:p/>
     <w:p>
@@ -147,53 +160,155 @@
           <w:color w:val="A9B7C6"/>
         </w:rPr>
       </w:pPr>
+      <w:proofErr w:type="spellStart"/>
+      <w:proofErr w:type="gramStart"/>
       <w:r>
         <w:rPr>
           <w:color w:val="A9B7C6"/>
         </w:rPr>
-        <w:t>certifi==2020.6.20</w:t>
-      </w:r>
+        <w:t>certifi</w:t>
+      </w:r>
+      <w:proofErr w:type="spellEnd"/>
+      <w:proofErr w:type="gramEnd"/>
       <w:r>
         <w:rPr>
           <w:color w:val="A9B7C6"/>
         </w:rPr>
+        <w:t>==2020.6.20</w:t>
+      </w:r>
+      <w:r>
+        <w:rPr>
+          <w:color w:val="A9B7C6"/>
+        </w:rPr>
         <w:br/>
-        <w:t>imutils==0.5.3</w:t>
-      </w:r>
+      </w:r>
+      <w:proofErr w:type="spellStart"/>
       <w:r>
         <w:rPr>
           <w:color w:val="A9B7C6"/>
         </w:rPr>
+        <w:t>imutils</w:t>
+      </w:r>
+      <w:proofErr w:type="spellEnd"/>
+      <w:r>
+        <w:rPr>
+          <w:color w:val="A9B7C6"/>
+        </w:rPr>
+        <w:t>==0.5.3</w:t>
+      </w:r>
+      <w:r>
+        <w:rPr>
+          <w:color w:val="A9B7C6"/>
+        </w:rPr>
         <w:br/>
-        <w:t>numpy==1.19.4</w:t>
-      </w:r>
+      </w:r>
+      <w:proofErr w:type="spellStart"/>
       <w:r>
         <w:rPr>
           <w:color w:val="A9B7C6"/>
         </w:rPr>
+        <w:t>numpy</w:t>
+      </w:r>
+      <w:proofErr w:type="spellEnd"/>
+      <w:r>
+        <w:rPr>
+          <w:color w:val="A9B7C6"/>
+        </w:rPr>
+        <w:t>==1.19.4</w:t>
+      </w:r>
+      <w:r>
+        <w:rPr>
+          <w:color w:val="A9B7C6"/>
+        </w:rPr>
         <w:br/>
-        <w:t>olefile==0.46</w:t>
-      </w:r>
+      </w:r>
+      <w:proofErr w:type="spellStart"/>
       <w:r>
         <w:rPr>
           <w:color w:val="A9B7C6"/>
         </w:rPr>
+        <w:t>olefile</w:t>
+      </w:r>
+      <w:proofErr w:type="spellEnd"/>
+      <w:r>
+        <w:rPr>
+          <w:color w:val="A9B7C6"/>
+        </w:rPr>
+        <w:t>==0.46</w:t>
+      </w:r>
+      <w:r>
+        <w:rPr>
+          <w:color w:val="A9B7C6"/>
+        </w:rPr>
         <w:br/>
-        <w:t>opencv-contrib-python==4.4.0.46</w:t>
-      </w:r>
+      </w:r>
+      <w:proofErr w:type="spellStart"/>
       <w:r>
         <w:rPr>
           <w:color w:val="A9B7C6"/>
         </w:rPr>
+        <w:t>opencv</w:t>
+      </w:r>
+      <w:proofErr w:type="spellEnd"/>
+      <w:r>
+        <w:rPr>
+          <w:color w:val="A9B7C6"/>
+        </w:rPr>
+        <w:t>-</w:t>
+      </w:r>
+      <w:proofErr w:type="spellStart"/>
+      <w:r>
+        <w:rPr>
+          <w:color w:val="A9B7C6"/>
+        </w:rPr>
+        <w:t>contrib</w:t>
+      </w:r>
+      <w:proofErr w:type="spellEnd"/>
+      <w:r>
+        <w:rPr>
+          <w:color w:val="A9B7C6"/>
+        </w:rPr>
+        <w:t>-python==4.4.0.46</w:t>
+      </w:r>
+      <w:r>
+        <w:rPr>
+          <w:color w:val="A9B7C6"/>
+        </w:rPr>
         <w:br/>
-        <w:t>opencv-python==4.4.0.46</w:t>
-      </w:r>
+      </w:r>
+      <w:proofErr w:type="spellStart"/>
       <w:r>
         <w:rPr>
           <w:color w:val="A9B7C6"/>
         </w:rPr>
+        <w:t>opencv</w:t>
+      </w:r>
+      <w:proofErr w:type="spellEnd"/>
+      <w:r>
+        <w:rPr>
+          <w:color w:val="A9B7C6"/>
+        </w:rPr>
+        <w:t>-python==4.4.0.46</w:t>
+      </w:r>
+      <w:r>
+        <w:rPr>
+          <w:color w:val="A9B7C6"/>
+        </w:rPr>
         <w:br/>
-        <w:t>wincertstore==0.2</w:t>
+      </w:r>
+      <w:proofErr w:type="spellStart"/>
+      <w:r>
+        <w:rPr>
+          <w:color w:val="A9B7C6"/>
+        </w:rPr>
+        <w:t>wincertstore</w:t>
+      </w:r>
+      <w:proofErr w:type="spellEnd"/>
+      <w:r>
+        <w:rPr>
+          <w:color w:val="A9B7C6"/>
+        </w:rPr>
+        <w:t>==0.2</w:t>
       </w:r>
       <w:r>
         <w:rPr>
@@ -207,7 +322,20 @@
           <w:color w:val="A9B7C6"/>
         </w:rPr>
         <w:br/>
-        <w:t>pygubu==0.10.2</w:t>
+      </w:r>
+      <w:proofErr w:type="spellStart"/>
+      <w:r>
+        <w:rPr>
+          <w:color w:val="A9B7C6"/>
+        </w:rPr>
+        <w:t>pygubu</w:t>
+      </w:r>
+      <w:proofErr w:type="spellEnd"/>
+      <w:r>
+        <w:rPr>
+          <w:color w:val="A9B7C6"/>
+        </w:rPr>
+        <w:t>==0.10.2</w:t>
       </w:r>
     </w:p>
     <w:p>
@@ -249,8 +377,21 @@
         <w:shd w:val="clear" w:color="auto" w:fill="171717" w:themeFill="background2" w:themeFillShade="1A"/>
       </w:pPr>
       <w:r>
-        <w:t>&gt;&gt; git clone xxx.git</w:t>
-      </w:r>
+        <w:t xml:space="preserve">&gt;&gt; </w:t>
+      </w:r>
+      <w:proofErr w:type="gramStart"/>
+      <w:r>
+        <w:t>git</w:t>
+      </w:r>
+      <w:proofErr w:type="gramEnd"/>
+      <w:r>
+        <w:t xml:space="preserve"> clone </w:t>
+      </w:r>
+      <w:proofErr w:type="spellStart"/>
+      <w:r>
+        <w:t>xxx.git</w:t>
+      </w:r>
+      <w:proofErr w:type="spellEnd"/>
     </w:p>
     <w:p>
       <w:pPr>
@@ -258,8 +399,21 @@
         <w:shd w:val="clear" w:color="auto" w:fill="171717" w:themeFill="background2" w:themeFillShade="1A"/>
       </w:pPr>
       <w:r>
-        <w:t>&gt;&gt; cd aska_products</w:t>
-      </w:r>
+        <w:t xml:space="preserve">&gt;&gt; </w:t>
+      </w:r>
+      <w:proofErr w:type="gramStart"/>
+      <w:r>
+        <w:t>cd</w:t>
+      </w:r>
+      <w:proofErr w:type="gramEnd"/>
+      <w:r>
+        <w:t xml:space="preserve"> </w:t>
+      </w:r>
+      <w:proofErr w:type="spellStart"/>
+      <w:r>
+        <w:t>aska_products</w:t>
+      </w:r>
+      <w:proofErr w:type="spellEnd"/>
     </w:p>
     <w:p>
       <w:pPr>
@@ -306,7 +460,15 @@
         <w:shd w:val="clear" w:color="auto" w:fill="171717" w:themeFill="background2" w:themeFillShade="1A"/>
       </w:pPr>
       <w:r>
-        <w:t>&gt;&gt; pip –version</w:t>
+        <w:t xml:space="preserve">&gt;&gt; </w:t>
+      </w:r>
+      <w:proofErr w:type="gramStart"/>
+      <w:r>
+        <w:t>pip</w:t>
+      </w:r>
+      <w:proofErr w:type="gramEnd"/>
+      <w:r>
+        <w:t xml:space="preserve"> –version</w:t>
       </w:r>
       <w:r>
         <w:br/>
@@ -331,8 +493,13 @@
         <w:shd w:val="clear" w:color="auto" w:fill="171717" w:themeFill="background2" w:themeFillShade="1A"/>
       </w:pPr>
       <w:r>
-        <w:t>python3 –m pip install –user virtualenv</w:t>
-      </w:r>
+        <w:t xml:space="preserve">python3 –m pip install –user </w:t>
+      </w:r>
+      <w:proofErr w:type="spellStart"/>
+      <w:r>
+        <w:t>virtualenv</w:t>
+      </w:r>
+      <w:proofErr w:type="spellEnd"/>
     </w:p>
     <w:p>
       <w:pPr>
@@ -340,8 +507,21 @@
         <w:shd w:val="clear" w:color="auto" w:fill="171717" w:themeFill="background2" w:themeFillShade="1A"/>
       </w:pPr>
       <w:r>
-        <w:t>python3 –m venv venv</w:t>
-      </w:r>
+        <w:t xml:space="preserve">python3 –m </w:t>
+      </w:r>
+      <w:proofErr w:type="spellStart"/>
+      <w:r>
+        <w:t>venv</w:t>
+      </w:r>
+      <w:proofErr w:type="spellEnd"/>
+      <w:r>
+        <w:t xml:space="preserve"> </w:t>
+      </w:r>
+      <w:proofErr w:type="spellStart"/>
+      <w:r>
+        <w:t>venv</w:t>
+      </w:r>
+      <w:proofErr w:type="spellEnd"/>
     </w:p>
     <w:p>
       <w:pPr>
@@ -360,8 +540,21 @@
         <w:pStyle w:val="ListParagraph"/>
         <w:shd w:val="clear" w:color="auto" w:fill="171717" w:themeFill="background2" w:themeFillShade="1A"/>
       </w:pPr>
-      <w:r>
-        <w:t>source venv/bin/activate</w:t>
+      <w:proofErr w:type="gramStart"/>
+      <w:r>
+        <w:t>source</w:t>
+      </w:r>
+      <w:proofErr w:type="gramEnd"/>
+      <w:r>
+        <w:t xml:space="preserve"> </w:t>
+      </w:r>
+      <w:proofErr w:type="spellStart"/>
+      <w:r>
+        <w:t>venv</w:t>
+      </w:r>
+      <w:proofErr w:type="spellEnd"/>
+      <w:r>
+        <w:t>/bin/activate</w:t>
       </w:r>
     </w:p>
     <w:p>
@@ -382,7 +575,15 @@
         <w:shd w:val="clear" w:color="auto" w:fill="171717" w:themeFill="background2" w:themeFillShade="1A"/>
       </w:pPr>
       <w:r>
-        <w:t>&gt;&gt; pip install –r requirements.txt</w:t>
+        <w:t xml:space="preserve">&gt;&gt; </w:t>
+      </w:r>
+      <w:proofErr w:type="gramStart"/>
+      <w:r>
+        <w:t>pip</w:t>
+      </w:r>
+      <w:proofErr w:type="gramEnd"/>
+      <w:r>
+        <w:t xml:space="preserve"> install –r requirements.txt</w:t>
       </w:r>
     </w:p>
     <w:p>
@@ -415,7 +616,17 @@
         <w:shd w:val="clear" w:color="auto" w:fill="171717" w:themeFill="background2" w:themeFillShade="1A"/>
       </w:pPr>
       <w:r>
-        <w:t xml:space="preserve">(venv) </w:t>
+        <w:t>(</w:t>
+      </w:r>
+      <w:proofErr w:type="spellStart"/>
+      <w:proofErr w:type="gramStart"/>
+      <w:r>
+        <w:t>venv</w:t>
+      </w:r>
+      <w:proofErr w:type="spellEnd"/>
+      <w:proofErr w:type="gramEnd"/>
+      <w:r>
+        <w:t xml:space="preserve">) </w:t>
       </w:r>
       <w:r>
         <w:t xml:space="preserve">&gt;&gt; python3 </w:t>
@@ -809,16 +1020,57 @@
         <w:t xml:space="preserve"> </w:t>
       </w:r>
       <w:r>
-        <w:t>i</w:t>
-      </w:r>
-      <w:bookmarkStart w:id="0" w:name="_GoBack"/>
-      <w:bookmarkEnd w:id="0"/>
-      <w:r>
-        <w:t>t will capture current image from camera, then it will use that image to calculate similarity and show the result to output pin in</w:t>
-      </w:r>
-      <w:r>
-        <w:t xml:space="preserve"> 200 millisecond</w:t>
-      </w:r>
+        <w:t xml:space="preserve">it will capture current image from camera, then it will use </w:t>
+      </w:r>
+      <w:r>
+        <w:t>the image</w:t>
+      </w:r>
+      <w:r>
+        <w:t xml:space="preserve"> </w:t>
+      </w:r>
+      <w:r>
+        <w:t xml:space="preserve">in </w:t>
+      </w:r>
+      <w:r>
+        <w:t>crop area</w:t>
+      </w:r>
+      <w:r>
+        <w:t xml:space="preserve"> </w:t>
+      </w:r>
+      <w:r>
+        <w:t>to calculate similarity and show the result to output pin in</w:t>
+      </w:r>
+      <w:r>
+        <w:t xml:space="preserve"> </w:t>
+      </w:r>
+      <w:r>
+        <w:t>1300</w:t>
+      </w:r>
+      <w:r>
+        <w:t xml:space="preserve"> millisecond</w:t>
+      </w:r>
+      <w:r>
+        <w:t xml:space="preserve"> (crop area = 640x480 pixel)</w:t>
+      </w:r>
+      <w:r>
+        <w:t>.</w:t>
+      </w:r>
+      <w:r>
+        <w:t xml:space="preserve"> This calculate time is depend on the size of crop area. For example, </w:t>
+      </w:r>
+      <w:proofErr w:type="gramStart"/>
+      <w:r>
+        <w:t>If</w:t>
+      </w:r>
+      <w:proofErr w:type="gramEnd"/>
+      <w:r>
+        <w:t xml:space="preserve"> size of crop area is 320x240, calculate time is about 650 </w:t>
+      </w:r>
+      <w:proofErr w:type="spellStart"/>
+      <w:r>
+        <w:t>milisecond</w:t>
+      </w:r>
+      <w:proofErr w:type="spellEnd"/>
       <w:r>
         <w:t>.</w:t>
       </w:r>
@@ -831,9 +1083,9 @@
         <w:lastRenderedPageBreak/>
         <w:drawing>
           <wp:inline distT="0" distB="0" distL="0" distR="0">
-            <wp:extent cx="5351780" cy="6170930"/>
-            <wp:effectExtent l="0" t="0" r="1270" b="1270"/>
-            <wp:docPr id="2" name="Picture 2"/>
+            <wp:extent cx="5391150" cy="4565015"/>
+            <wp:effectExtent l="0" t="0" r="0" b="6985"/>
+            <wp:docPr id="3" name="Picture 3"/>
             <wp:cNvGraphicFramePr>
               <a:graphicFrameLocks xmlns:a="http://schemas.openxmlformats.org/drawingml/2006/main" noChangeAspect="1"/>
             </wp:cNvGraphicFramePr>
@@ -862,7 +1114,7 @@
                   <pic:spPr bwMode="auto">
                     <a:xfrm>
                       <a:off x="0" y="0"/>
-                      <a:ext cx="5351780" cy="6170930"/>
+                      <a:ext cx="5391150" cy="4565015"/>
                     </a:xfrm>
                     <a:prstGeom prst="rect">
                       <a:avLst/>
@@ -881,6 +1133,17 @@
     </w:p>
     <w:p>
       <w:pPr>
+        <w:jc w:val="center"/>
+        <w:rPr>
+          <w:rFonts w:hint="eastAsia"/>
+        </w:rPr>
+      </w:pPr>
+      <w:r>
+        <w:t>(Crop area = 640x480 pixel)</w:t>
+      </w:r>
+    </w:p>
+    <w:p>
+      <w:pPr>
         <w:rPr>
           <w:noProof/>
         </w:rPr>
@@ -896,7 +1159,12 @@
     </w:p>
     <w:p>
       <w:r>
-        <w:t>You can change the camera resolution in “camera_show.py” here.</w:t>
+        <w:t xml:space="preserve">You can change the camera resolution </w:t>
+      </w:r>
+      <w:bookmarkStart w:id="0" w:name="_GoBack"/>
+      <w:bookmarkEnd w:id="0"/>
+      <w:r>
+        <w:t>in “camera_show.py” here.</w:t>
       </w:r>
     </w:p>
     <w:p>
@@ -1447,7 +1715,15 @@
         </w:numPr>
       </w:pPr>
       <w:r>
-        <w:t>Similarities checking (OpenCV)</w:t>
+        <w:t>Similarities checking (</w:t>
+      </w:r>
+      <w:proofErr w:type="spellStart"/>
+      <w:r>
+        <w:t>OpenCV</w:t>
+      </w:r>
+      <w:proofErr w:type="spellEnd"/>
+      <w:r>
+        <w:t>)</w:t>
       </w:r>
     </w:p>
     <w:p>
@@ -3006,7 +3282,7 @@
 </file>
 
 <file path=customXml/itemProps1.xml><?xml version="1.0" encoding="utf-8"?>
-<ds:datastoreItem xmlns:ds="http://schemas.openxmlformats.org/officeDocument/2006/customXml" ds:itemID="{42B4F1EE-1A84-4E66-A6C1-C9BE5B1AEA18}">
+<ds:datastoreItem xmlns:ds="http://schemas.openxmlformats.org/officeDocument/2006/customXml" ds:itemID="{9866A30D-EB01-4B25-9BF1-FF9311DB6B5F}">
   <ds:schemaRefs>
     <ds:schemaRef ds:uri="http://schemas.openxmlformats.org/officeDocument/2006/bibliography"/>
   </ds:schemaRefs>

</xml_diff>